<commit_message>
Firebase database representation added
</commit_message>
<xml_diff>
--- a/Story_part.docx
+++ b/Story_part.docx
@@ -39,17 +39,63 @@
           <w:rFonts w:ascii="Arial" w:hAnsi="Arial" w:cs="Arial"/>
           <w:sz w:val="24"/>
         </w:rPr>
-        <w:t>Manapság a felhasználó azonosítására egyre több módszer van. Ezek között legelterjedtebb a felhasználónév-jelszó páros. Mivel ezt a felhasználó általában be kell, hogy írja, ezeket a szövegeket elemezve egy azonosító rendszer teljesen áttetsző, és nem igényeli, hog</w:t>
-      </w:r>
-      <w:r>
-        <w:rPr>
-          <w:rFonts w:ascii="Arial" w:hAnsi="Arial" w:cs="Arial"/>
-          <w:sz w:val="24"/>
-        </w:rPr>
-        <w:t>y a felhasználó tudjon is róla. Ezt megvalósítani már sokan próbálkoztak jó eredményekkel. Mi firebase adatbázissal dolgoztunk, és ezeket az adatokat szereztük. …. Majd kísérleteket végezve erre jutottunk…</w:t>
+        <w:t xml:space="preserve">Napjainkban egyre több és több adatot tárolunk az interneten, itt végezzük tranzakcióinkat, vásárlunk és kommunikálunk másokkal. Ezzel arányosan nő az értéke is egyes felhasználói fióknak. Hogy fiókjainkat megvédjük, számos módszert dolgoztak ki, melyek közül az egyik legelterjedtebb a felhasználónév-jelszó páros. Az </w:t>
       </w:r>
       <w:bookmarkStart w:id="0" w:name="_GoBack"/>
+      <w:r>
+        <w:rPr>
+          <w:rFonts w:ascii="Arial" w:hAnsi="Arial" w:cs="Arial"/>
+          <w:sz w:val="24"/>
+        </w:rPr>
+        <w:t xml:space="preserve">államvizsgám témája egy másodlagos azonosító rendszer létrehozása és tanulmányozása, mely az egyszerű szövegek beírásából nyert billentyűzési információt felhasználva képes a bejelentkező személy stílusát ellenőrizni, és összemérni az ő régebbi belépéseiből kialakított mintával. Az első fázisban egy kezdetleges rendszert alakítottam ki, melyben a belépés és tanítás egyben történt, majd külön részekre szedtem. </w:t>
+      </w:r>
       <w:bookmarkEnd w:id="0"/>
+      <w:r>
+        <w:rPr>
+          <w:rFonts w:ascii="Arial" w:hAnsi="Arial" w:cs="Arial"/>
+          <w:sz w:val="24"/>
+        </w:rPr>
+        <w:t>Később a gyűjtéshez szükséges volt az egész oldalt újra írni. Ezután algoritmusokat teszteltünk le az adathalmazon</w:t>
+      </w:r>
+      <w:r>
+        <w:rPr>
+          <w:rFonts w:ascii="Arial" w:hAnsi="Arial" w:cs="Arial"/>
+          <w:sz w:val="24"/>
+        </w:rPr>
+        <w:t xml:space="preserve">, amit kinyertünk, és felméréseket végeztünk rajta. A végeredmény egy webes alkalmazás, mely használható </w:t>
+      </w:r>
+      <w:proofErr w:type="gramStart"/>
+      <w:r>
+        <w:rPr>
+          <w:rFonts w:ascii="Arial" w:hAnsi="Arial" w:cs="Arial"/>
+          <w:sz w:val="24"/>
+        </w:rPr>
+        <w:t>számítógépen</w:t>
+      </w:r>
+      <w:proofErr w:type="gramEnd"/>
+      <w:r>
+        <w:rPr>
+          <w:rFonts w:ascii="Arial" w:hAnsi="Arial" w:cs="Arial"/>
+          <w:sz w:val="24"/>
+        </w:rPr>
+        <w:t xml:space="preserve"> avagy laptopon, és képes azonosítani </w:t>
+      </w:r>
+      <w:proofErr w:type="spellStart"/>
+      <w:r>
+        <w:rPr>
+          <w:rFonts w:ascii="Arial" w:hAnsi="Arial" w:cs="Arial"/>
+          <w:sz w:val="24"/>
+        </w:rPr>
+        <w:t>xx%</w:t>
+      </w:r>
+      <w:proofErr w:type="spellEnd"/>
+      <w:r>
+        <w:rPr>
+          <w:rFonts w:ascii="Arial" w:hAnsi="Arial" w:cs="Arial"/>
+          <w:sz w:val="24"/>
+        </w:rPr>
+        <w:t xml:space="preserve"> pontossággal a felhasználót. </w:t>
+      </w:r>
     </w:p>
     <w:sectPr>
       <w:pgSz w:w="11906" w:h="16838"/>

</xml_diff>